<commit_message>
Updated nav links to match deployed version
</commit_message>
<xml_diff>
--- a/misc/Project Outline.docx
+++ b/misc/Project Outline.docx
@@ -388,13 +388,7 @@
         <w:rPr>
           <w:lang w:val="en-IE"/>
         </w:rPr>
-        <w:t xml:space="preserve">Resources &amp; </w:t>
-      </w:r>
-      <w:r>
-        <w:rPr>
-          <w:lang w:val="en-IE"/>
-        </w:rPr>
-        <w:t>References</w:t>
+        <w:t>Further Resources</w:t>
       </w:r>
     </w:p>
     <w:p>
@@ -849,16 +843,8 @@
         <w:rPr>
           <w:lang w:val="en-IE"/>
         </w:rPr>
-        <w:t>The Patrician of Ankh-</w:t>
-      </w:r>
-      <w:proofErr w:type="spellStart"/>
-      <w:r>
-        <w:rPr>
-          <w:lang w:val="en-IE"/>
-        </w:rPr>
-        <w:t>Morpork</w:t>
-      </w:r>
-      <w:proofErr w:type="spellEnd"/>
+        <w:t>The Patrician of Ankh-Morpork</w:t>
+      </w:r>
     </w:p>
     <w:p>
       <w:pPr>
@@ -1319,7 +1305,23 @@
             <w:rStyle w:val="Hyperlink"/>
             <w:lang w:val="en-IE"/>
           </w:rPr>
-          <w:t>Audiobook Samples</w:t>
+          <w:t>Audiobook Sa</w:t>
+        </w:r>
+        <w:bookmarkStart w:id="0" w:name="_GoBack"/>
+        <w:bookmarkEnd w:id="0"/>
+        <w:r>
+          <w:rPr>
+            <w:rStyle w:val="Hyperlink"/>
+            <w:lang w:val="en-IE"/>
+          </w:rPr>
+          <w:t>m</w:t>
+        </w:r>
+        <w:r>
+          <w:rPr>
+            <w:rStyle w:val="Hyperlink"/>
+            <w:lang w:val="en-IE"/>
+          </w:rPr>
+          <w:t>ples</w:t>
         </w:r>
       </w:hyperlink>
     </w:p>
@@ -1368,7 +1370,35 @@
             <w:rStyle w:val="Hyperlink"/>
             <w:lang w:val="en-IE"/>
           </w:rPr>
-          <w:t>Hogfather</w:t>
+          <w:t>H</w:t>
+        </w:r>
+        <w:r>
+          <w:rPr>
+            <w:rStyle w:val="Hyperlink"/>
+            <w:lang w:val="en-IE"/>
+          </w:rPr>
+          <w:t>o</w:t>
+        </w:r>
+        <w:r>
+          <w:rPr>
+            <w:rStyle w:val="Hyperlink"/>
+            <w:lang w:val="en-IE"/>
+          </w:rPr>
+          <w:t>gfa</w:t>
+        </w:r>
+        <w:r>
+          <w:rPr>
+            <w:rStyle w:val="Hyperlink"/>
+            <w:lang w:val="en-IE"/>
+          </w:rPr>
+          <w:t>t</w:t>
+        </w:r>
+        <w:r>
+          <w:rPr>
+            <w:rStyle w:val="Hyperlink"/>
+            <w:lang w:val="en-IE"/>
+          </w:rPr>
+          <w:t>her</w:t>
         </w:r>
         <w:proofErr w:type="spellEnd"/>
         <w:r>
@@ -1398,7 +1428,21 @@
             <w:rStyle w:val="Hyperlink"/>
             <w:lang w:val="en-IE"/>
           </w:rPr>
-          <w:t>The Colour of Magic (2008)</w:t>
+          <w:t>The Colo</w:t>
+        </w:r>
+        <w:r>
+          <w:rPr>
+            <w:rStyle w:val="Hyperlink"/>
+            <w:lang w:val="en-IE"/>
+          </w:rPr>
+          <w:t>u</w:t>
+        </w:r>
+        <w:r>
+          <w:rPr>
+            <w:rStyle w:val="Hyperlink"/>
+            <w:lang w:val="en-IE"/>
+          </w:rPr>
+          <w:t>r of Magic (2008)</w:t>
         </w:r>
       </w:hyperlink>
     </w:p>
@@ -1420,7 +1464,21 @@
             <w:rStyle w:val="Hyperlink"/>
             <w:lang w:val="en-IE"/>
           </w:rPr>
-          <w:t>Going Postal (201</w:t>
+          <w:t>Goi</w:t>
+        </w:r>
+        <w:r>
+          <w:rPr>
+            <w:rStyle w:val="Hyperlink"/>
+            <w:lang w:val="en-IE"/>
+          </w:rPr>
+          <w:t>n</w:t>
+        </w:r>
+        <w:r>
+          <w:rPr>
+            <w:rStyle w:val="Hyperlink"/>
+            <w:lang w:val="en-IE"/>
+          </w:rPr>
+          <w:t>g Postal (201</w:t>
         </w:r>
         <w:r>
           <w:rPr>
@@ -1816,8 +1874,6 @@
           <w:t>Terrypratchettbooks.com</w:t>
         </w:r>
       </w:hyperlink>
-      <w:bookmarkStart w:id="0" w:name="_GoBack"/>
-      <w:bookmarkEnd w:id="0"/>
     </w:p>
     <w:p>
       <w:pPr>

</xml_diff>